<commit_message>
Update Assignment 01 - Grading Sheet.docx
</commit_message>
<xml_diff>
--- a/assignments/assignment01/Assignment 01 - Grading Sheet.docx
+++ b/assignments/assignment01/Assignment 01 - Grading Sheet.docx
@@ -78,8 +78,8 @@
         <w:tblLook w:val="04A0" w:firstRow="1" w:lastRow="0" w:firstColumn="1" w:lastColumn="0" w:noHBand="0" w:noVBand="1"/>
       </w:tblPr>
       <w:tblGrid>
-        <w:gridCol w:w="2687"/>
-        <w:gridCol w:w="6647"/>
+        <w:gridCol w:w="2642"/>
+        <w:gridCol w:w="6692"/>
       </w:tblGrid>
       <w:tr>
         <w:tc>
@@ -123,6 +123,14 @@
                 <w:szCs w:val="24"/>
               </w:rPr>
               <w:t xml:space="preserve"> </w:t>
+            </w:r>
+            <w:r>
+              <w:rPr>
+                <w:bCs/>
+                <w:sz w:val="24"/>
+                <w:szCs w:val="24"/>
+              </w:rPr>
+              <w:t xml:space="preserve">Abdullah Ahmed </w:t>
             </w:r>
           </w:p>
         </w:tc>
@@ -160,7 +168,6 @@
                 <w:bCs/>
                 <w:sz w:val="24"/>
                 <w:szCs w:val="24"/>
-                <w:vertAlign w:val="subscript"/>
               </w:rPr>
             </w:pPr>
             <w:r>
@@ -168,9 +175,16 @@
                 <w:bCs/>
                 <w:sz w:val="24"/>
                 <w:szCs w:val="24"/>
-                <w:vertAlign w:val="subscript"/>
               </w:rPr>
               <w:t xml:space="preserve"> </w:t>
+            </w:r>
+            <w:r>
+              <w:rPr>
+                <w:bCs/>
+                <w:sz w:val="24"/>
+                <w:szCs w:val="24"/>
+              </w:rPr>
+              <w:t>201707108</w:t>
             </w:r>
           </w:p>
         </w:tc>
@@ -217,6 +231,22 @@
                 <w:szCs w:val="24"/>
               </w:rPr>
               <w:t xml:space="preserve"> </w:t>
+            </w:r>
+            <w:r>
+              <w:rPr>
+                <w:bCs/>
+                <w:sz w:val="24"/>
+                <w:szCs w:val="24"/>
+              </w:rPr>
+              <w:t>a</w:t>
+            </w:r>
+            <w:r>
+              <w:rPr>
+                <w:bCs/>
+                <w:sz w:val="24"/>
+                <w:szCs w:val="24"/>
+              </w:rPr>
+              <w:t>a1707108@qu.edu.qa</w:t>
             </w:r>
           </w:p>
         </w:tc>
@@ -638,6 +668,7 @@
             <w:pPr>
               <w:spacing w:line="259" w:lineRule="auto"/>
               <w:ind w:left="2"/>
+              <w:jc w:val="center"/>
               <w:cnfStyle w:val="000000100000" w:firstRow="0" w:lastRow="0" w:firstColumn="0" w:lastColumn="0" w:oddVBand="0" w:evenVBand="0" w:oddHBand="1" w:evenHBand="0" w:firstRowFirstColumn="0" w:firstRowLastColumn="0" w:lastRowFirstColumn="0" w:lastRowLastColumn="0"/>
             </w:pPr>
             <w:r>
@@ -645,10 +676,8 @@
                 <w:rFonts w:ascii="Calibri" w:hAnsi="Calibri"/>
                 <w:b/>
                 <w:bCs/>
-                <w:i/>
-                <w:iCs/>
-              </w:rPr>
-              <w:t xml:space="preserve"> </w:t>
+              </w:rPr>
+              <w:t>40</w:t>
             </w:r>
           </w:p>
         </w:tc>
@@ -734,33 +763,15 @@
                 <w:bCs w:val="0"/>
                 <w:color w:val="auto"/>
               </w:rPr>
-              <w:t>[</w:t>
-            </w:r>
-            <w:proofErr w:type="gramStart"/>
+              <w:t>[Home ,</w:t>
+            </w:r>
             <w:r>
               <w:rPr>
                 <w:b w:val="0"/>
                 <w:bCs w:val="0"/>
                 <w:color w:val="auto"/>
               </w:rPr>
-              <w:t>Home ,</w:t>
-            </w:r>
-            <w:r>
-              <w:rPr>
-                <w:b w:val="0"/>
-                <w:bCs w:val="0"/>
-                <w:color w:val="auto"/>
-              </w:rPr>
-              <w:t>Blog</w:t>
-            </w:r>
-            <w:proofErr w:type="gramEnd"/>
-            <w:r>
-              <w:rPr>
-                <w:b w:val="0"/>
-                <w:bCs w:val="0"/>
-                <w:color w:val="auto"/>
-              </w:rPr>
-              <w:t xml:space="preserve"> and</w:t>
+              <w:t>Blog and</w:t>
             </w:r>
             <w:r>
               <w:rPr>
@@ -817,6 +828,7 @@
             <w:pPr>
               <w:spacing w:line="259" w:lineRule="auto"/>
               <w:ind w:left="2"/>
+              <w:jc w:val="center"/>
               <w:cnfStyle w:val="000000000000" w:firstRow="0" w:lastRow="0" w:firstColumn="0" w:lastColumn="0" w:oddVBand="0" w:evenVBand="0" w:oddHBand="0" w:evenHBand="0" w:firstRowFirstColumn="0" w:firstRowLastColumn="0" w:lastRowFirstColumn="0" w:lastRowLastColumn="0"/>
             </w:pPr>
             <w:r>
@@ -824,10 +836,8 @@
                 <w:rFonts w:ascii="Calibri" w:hAnsi="Calibri"/>
                 <w:b/>
                 <w:bCs/>
-                <w:i/>
-                <w:iCs/>
-              </w:rPr>
-              <w:t xml:space="preserve"> </w:t>
+              </w:rPr>
+              <w:t>50</w:t>
             </w:r>
           </w:p>
         </w:tc>
@@ -894,33 +904,15 @@
                 <w:bCs w:val="0"/>
                 <w:color w:val="auto"/>
               </w:rPr>
-              <w:t xml:space="preserve">-Made all the three pages Responsive using media </w:t>
-            </w:r>
-            <w:proofErr w:type="gramStart"/>
+              <w:t xml:space="preserve">-Made all the three pages Responsive using media queries </w:t>
+            </w:r>
             <w:r>
               <w:rPr>
                 <w:b w:val="0"/>
                 <w:bCs w:val="0"/>
                 <w:color w:val="auto"/>
               </w:rPr>
-              <w:t xml:space="preserve">queries </w:t>
-            </w:r>
-            <w:r>
-              <w:rPr>
-                <w:b w:val="0"/>
-                <w:bCs w:val="0"/>
-                <w:color w:val="auto"/>
-              </w:rPr>
-              <w:t>,</w:t>
-            </w:r>
-            <w:proofErr w:type="gramEnd"/>
-            <w:r>
-              <w:rPr>
-                <w:b w:val="0"/>
-                <w:bCs w:val="0"/>
-                <w:color w:val="auto"/>
-              </w:rPr>
-              <w:t xml:space="preserve"> grid and</w:t>
+              <w:t>, grid and</w:t>
             </w:r>
             <w:r>
               <w:rPr>
@@ -961,10 +953,19 @@
             <w:pPr>
               <w:spacing w:line="259" w:lineRule="auto"/>
               <w:ind w:left="2"/>
+              <w:jc w:val="center"/>
               <w:cnfStyle w:val="000000100000" w:firstRow="0" w:lastRow="0" w:firstColumn="0" w:lastColumn="0" w:oddVBand="0" w:evenVBand="0" w:oddHBand="1" w:evenHBand="0" w:firstRowFirstColumn="0" w:firstRowLastColumn="0" w:lastRowFirstColumn="0" w:lastRowLastColumn="0"/>
+              <w:rPr>
+                <w:b/>
+                <w:bCs/>
+              </w:rPr>
             </w:pPr>
             <w:r>
-              <w:t xml:space="preserve"> </w:t>
+              <w:rPr>
+                <w:b/>
+                <w:bCs/>
+              </w:rPr>
+              <w:t>10</w:t>
             </w:r>
           </w:p>
         </w:tc>
@@ -1186,8 +1187,20 @@
             <w:pPr>
               <w:spacing w:line="259" w:lineRule="auto"/>
               <w:ind w:left="2"/>
+              <w:jc w:val="center"/>
               <w:cnfStyle w:val="000000100000" w:firstRow="0" w:lastRow="0" w:firstColumn="0" w:lastColumn="0" w:oddVBand="0" w:evenVBand="0" w:oddHBand="1" w:evenHBand="0" w:firstRowFirstColumn="0" w:firstRowLastColumn="0" w:lastRowFirstColumn="0" w:lastRowLastColumn="0"/>
+              <w:rPr>
+                <w:b/>
+                <w:bCs/>
+              </w:rPr>
             </w:pPr>
+            <w:r>
+              <w:rPr>
+                <w:b/>
+                <w:bCs/>
+              </w:rPr>
+              <w:t>100</w:t>
+            </w:r>
           </w:p>
         </w:tc>
         <w:tc>
@@ -1626,9 +1639,79 @@
       <w:bookmarkStart w:id="7" w:name="OLE_LINK43"/>
       <w:bookmarkStart w:id="8" w:name="OLE_LINK44"/>
       <w:r>
+        <w:rPr>
+          <w:noProof/>
+        </w:rPr>
+        <w:drawing>
+          <wp:anchor distT="0" distB="0" distL="114300" distR="114300" simplePos="0" relativeHeight="251659264" behindDoc="0" locked="0" layoutInCell="1" allowOverlap="1" wp14:anchorId="13373CD5" wp14:editId="0B170F1F">
+            <wp:simplePos x="0" y="0"/>
+            <wp:positionH relativeFrom="margin">
+              <wp:align>left</wp:align>
+            </wp:positionH>
+            <wp:positionV relativeFrom="paragraph">
+              <wp:posOffset>302260</wp:posOffset>
+            </wp:positionV>
+            <wp:extent cx="5534025" cy="2933700"/>
+            <wp:effectExtent l="0" t="0" r="9525" b="0"/>
+            <wp:wrapThrough wrapText="bothSides">
+              <wp:wrapPolygon edited="0">
+                <wp:start x="0" y="0"/>
+                <wp:lineTo x="0" y="21460"/>
+                <wp:lineTo x="21563" y="21460"/>
+                <wp:lineTo x="21563" y="0"/>
+                <wp:lineTo x="0" y="0"/>
+              </wp:wrapPolygon>
+            </wp:wrapThrough>
+            <wp:docPr id="1" name="Picture 1"/>
+            <wp:cNvGraphicFramePr>
+              <a:graphicFrameLocks xmlns:a="http://schemas.openxmlformats.org/drawingml/2006/main" noChangeAspect="1"/>
+            </wp:cNvGraphicFramePr>
+            <a:graphic xmlns:a="http://schemas.openxmlformats.org/drawingml/2006/main">
+              <a:graphicData uri="http://schemas.openxmlformats.org/drawingml/2006/picture">
+                <pic:pic xmlns:pic="http://schemas.openxmlformats.org/drawingml/2006/picture">
+                  <pic:nvPicPr>
+                    <pic:cNvPr id="1" name=""/>
+                    <pic:cNvPicPr/>
+                  </pic:nvPicPr>
+                  <pic:blipFill rotWithShape="1">
+                    <a:blip r:embed="rId11" cstate="print">
+                      <a:extLst>
+                        <a:ext uri="{28A0092B-C50C-407E-A947-70E740481C1C}">
+                          <a14:useLocalDpi xmlns:a14="http://schemas.microsoft.com/office/drawing/2010/main" val="0"/>
+                        </a:ext>
+                      </a:extLst>
+                    </a:blip>
+                    <a:srcRect l="-1" r="-10" b="5685"/>
+                    <a:stretch/>
+                  </pic:blipFill>
+                  <pic:spPr bwMode="auto">
+                    <a:xfrm>
+                      <a:off x="0" y="0"/>
+                      <a:ext cx="5534025" cy="2933700"/>
+                    </a:xfrm>
+                    <a:prstGeom prst="rect">
+                      <a:avLst/>
+                    </a:prstGeom>
+                    <a:ln>
+                      <a:noFill/>
+                    </a:ln>
+                    <a:extLst>
+                      <a:ext uri="{53640926-AAD7-44D8-BBD7-CCE9431645EC}">
+                        <a14:shadowObscured xmlns:a14="http://schemas.microsoft.com/office/drawing/2010/main"/>
+                      </a:ext>
+                    </a:extLst>
+                  </pic:spPr>
+                </pic:pic>
+              </a:graphicData>
+            </a:graphic>
+          </wp:anchor>
+        </w:drawing>
+      </w:r>
+      <w:r>
         <w:t xml:space="preserve">Big Screen </w:t>
       </w:r>
     </w:p>
+    <w:p/>
     <w:p>
       <w:pPr>
         <w:pStyle w:val="Heading2"/>
@@ -1642,8 +1725,51 @@
         <w:t xml:space="preserve">Small Screen </w:t>
       </w:r>
     </w:p>
+    <w:p>
+      <w:r>
+        <w:rPr>
+          <w:noProof/>
+        </w:rPr>
+        <w:drawing>
+          <wp:inline distT="0" distB="0" distL="0" distR="0" wp14:anchorId="581B1BD0" wp14:editId="5B141B3C">
+            <wp:extent cx="5943600" cy="2776855"/>
+            <wp:effectExtent l="0" t="0" r="0" b="4445"/>
+            <wp:docPr id="4" name="Picture 4"/>
+            <wp:cNvGraphicFramePr>
+              <a:graphicFrameLocks xmlns:a="http://schemas.openxmlformats.org/drawingml/2006/main" noChangeAspect="1"/>
+            </wp:cNvGraphicFramePr>
+            <a:graphic xmlns:a="http://schemas.openxmlformats.org/drawingml/2006/main">
+              <a:graphicData uri="http://schemas.openxmlformats.org/drawingml/2006/picture">
+                <pic:pic xmlns:pic="http://schemas.openxmlformats.org/drawingml/2006/picture">
+                  <pic:nvPicPr>
+                    <pic:cNvPr id="1" name=""/>
+                    <pic:cNvPicPr/>
+                  </pic:nvPicPr>
+                  <pic:blipFill>
+                    <a:blip r:embed="rId12"/>
+                    <a:stretch>
+                      <a:fillRect/>
+                    </a:stretch>
+                  </pic:blipFill>
+                  <pic:spPr>
+                    <a:xfrm>
+                      <a:off x="0" y="0"/>
+                      <a:ext cx="5943600" cy="2776855"/>
+                    </a:xfrm>
+                    <a:prstGeom prst="rect">
+                      <a:avLst/>
+                    </a:prstGeom>
+                  </pic:spPr>
+                </pic:pic>
+              </a:graphicData>
+            </a:graphic>
+          </wp:inline>
+        </w:drawing>
+      </w:r>
+    </w:p>
     <w:bookmarkEnd w:id="7"/>
     <w:bookmarkEnd w:id="8"/>
+    <w:p/>
     <w:p/>
     <w:p>
       <w:pPr>
@@ -1655,6 +1781,7 @@
         <w:spacing w:after="240"/>
       </w:pPr>
       <w:r>
+        <w:lastRenderedPageBreak/>
         <w:t>Blog</w:t>
       </w:r>
       <w:r>
@@ -1678,6 +1805,55 @@
       </w:r>
     </w:p>
     <w:p>
+      <w:r>
+        <w:rPr>
+          <w:noProof/>
+        </w:rPr>
+        <w:drawing>
+          <wp:inline distT="0" distB="0" distL="0" distR="0" wp14:anchorId="38751300" wp14:editId="1FD61569">
+            <wp:extent cx="5924550" cy="3162300"/>
+            <wp:effectExtent l="0" t="0" r="0" b="0"/>
+            <wp:docPr id="5" name="Picture 5"/>
+            <wp:cNvGraphicFramePr>
+              <a:graphicFrameLocks xmlns:a="http://schemas.openxmlformats.org/drawingml/2006/main" noChangeAspect="1"/>
+            </wp:cNvGraphicFramePr>
+            <a:graphic xmlns:a="http://schemas.openxmlformats.org/drawingml/2006/main">
+              <a:graphicData uri="http://schemas.openxmlformats.org/drawingml/2006/picture">
+                <pic:pic xmlns:pic="http://schemas.openxmlformats.org/drawingml/2006/picture">
+                  <pic:nvPicPr>
+                    <pic:cNvPr id="1" name=""/>
+                    <pic:cNvPicPr/>
+                  </pic:nvPicPr>
+                  <pic:blipFill rotWithShape="1">
+                    <a:blip r:embed="rId13"/>
+                    <a:srcRect r="321" b="5359"/>
+                    <a:stretch/>
+                  </pic:blipFill>
+                  <pic:spPr bwMode="auto">
+                    <a:xfrm>
+                      <a:off x="0" y="0"/>
+                      <a:ext cx="5924550" cy="3162300"/>
+                    </a:xfrm>
+                    <a:prstGeom prst="rect">
+                      <a:avLst/>
+                    </a:prstGeom>
+                    <a:ln>
+                      <a:noFill/>
+                    </a:ln>
+                    <a:extLst>
+                      <a:ext uri="{53640926-AAD7-44D8-BBD7-CCE9431645EC}">
+                        <a14:shadowObscured xmlns:a14="http://schemas.microsoft.com/office/drawing/2010/main"/>
+                      </a:ext>
+                    </a:extLst>
+                  </pic:spPr>
+                </pic:pic>
+              </a:graphicData>
+            </a:graphic>
+          </wp:inline>
+        </w:drawing>
+      </w:r>
+    </w:p>
+    <w:p>
       <w:pPr>
         <w:pStyle w:val="Heading2"/>
         <w:numPr>
@@ -1692,6 +1868,48 @@
     </w:p>
     <w:p/>
     <w:p>
+      <w:r>
+        <w:rPr>
+          <w:noProof/>
+        </w:rPr>
+        <w:drawing>
+          <wp:inline distT="0" distB="0" distL="0" distR="0" wp14:anchorId="490CF68E" wp14:editId="4833B221">
+            <wp:extent cx="5943600" cy="2805430"/>
+            <wp:effectExtent l="0" t="0" r="0" b="0"/>
+            <wp:docPr id="6" name="Picture 6"/>
+            <wp:cNvGraphicFramePr>
+              <a:graphicFrameLocks xmlns:a="http://schemas.openxmlformats.org/drawingml/2006/main" noChangeAspect="1"/>
+            </wp:cNvGraphicFramePr>
+            <a:graphic xmlns:a="http://schemas.openxmlformats.org/drawingml/2006/main">
+              <a:graphicData uri="http://schemas.openxmlformats.org/drawingml/2006/picture">
+                <pic:pic xmlns:pic="http://schemas.openxmlformats.org/drawingml/2006/picture">
+                  <pic:nvPicPr>
+                    <pic:cNvPr id="1" name=""/>
+                    <pic:cNvPicPr/>
+                  </pic:nvPicPr>
+                  <pic:blipFill>
+                    <a:blip r:embed="rId14"/>
+                    <a:stretch>
+                      <a:fillRect/>
+                    </a:stretch>
+                  </pic:blipFill>
+                  <pic:spPr>
+                    <a:xfrm>
+                      <a:off x="0" y="0"/>
+                      <a:ext cx="5943600" cy="2805430"/>
+                    </a:xfrm>
+                    <a:prstGeom prst="rect">
+                      <a:avLst/>
+                    </a:prstGeom>
+                  </pic:spPr>
+                </pic:pic>
+              </a:graphicData>
+            </a:graphic>
+          </wp:inline>
+        </w:drawing>
+      </w:r>
+    </w:p>
+    <w:p>
       <w:pPr>
         <w:pStyle w:val="Heading2"/>
         <w:numPr>
@@ -1701,6 +1919,7 @@
         <w:spacing w:after="240"/>
       </w:pPr>
       <w:r>
+        <w:lastRenderedPageBreak/>
         <w:t>Contact</w:t>
       </w:r>
       <w:r>
@@ -1724,6 +1943,55 @@
       </w:r>
     </w:p>
     <w:p>
+      <w:r>
+        <w:rPr>
+          <w:noProof/>
+        </w:rPr>
+        <w:drawing>
+          <wp:inline distT="0" distB="0" distL="0" distR="0" wp14:anchorId="46FC2ECF" wp14:editId="1262C42C">
+            <wp:extent cx="5943600" cy="3143250"/>
+            <wp:effectExtent l="0" t="0" r="0" b="0"/>
+            <wp:docPr id="7" name="Picture 7"/>
+            <wp:cNvGraphicFramePr>
+              <a:graphicFrameLocks xmlns:a="http://schemas.openxmlformats.org/drawingml/2006/main" noChangeAspect="1"/>
+            </wp:cNvGraphicFramePr>
+            <a:graphic xmlns:a="http://schemas.openxmlformats.org/drawingml/2006/main">
+              <a:graphicData uri="http://schemas.openxmlformats.org/drawingml/2006/picture">
+                <pic:pic xmlns:pic="http://schemas.openxmlformats.org/drawingml/2006/picture">
+                  <pic:nvPicPr>
+                    <pic:cNvPr id="1" name=""/>
+                    <pic:cNvPicPr/>
+                  </pic:nvPicPr>
+                  <pic:blipFill rotWithShape="1">
+                    <a:blip r:embed="rId15"/>
+                    <a:srcRect b="5930"/>
+                    <a:stretch/>
+                  </pic:blipFill>
+                  <pic:spPr bwMode="auto">
+                    <a:xfrm>
+                      <a:off x="0" y="0"/>
+                      <a:ext cx="5943600" cy="3143250"/>
+                    </a:xfrm>
+                    <a:prstGeom prst="rect">
+                      <a:avLst/>
+                    </a:prstGeom>
+                    <a:ln>
+                      <a:noFill/>
+                    </a:ln>
+                    <a:extLst>
+                      <a:ext uri="{53640926-AAD7-44D8-BBD7-CCE9431645EC}">
+                        <a14:shadowObscured xmlns:a14="http://schemas.microsoft.com/office/drawing/2010/main"/>
+                      </a:ext>
+                    </a:extLst>
+                  </pic:spPr>
+                </pic:pic>
+              </a:graphicData>
+            </a:graphic>
+          </wp:inline>
+        </w:drawing>
+      </w:r>
+    </w:p>
+    <w:p>
       <w:pPr>
         <w:pStyle w:val="Heading2"/>
         <w:numPr>
@@ -1736,10 +2004,51 @@
         <w:t xml:space="preserve">Small Screen </w:t>
       </w:r>
     </w:p>
-    <w:p/>
+    <w:p>
+      <w:r>
+        <w:rPr>
+          <w:noProof/>
+        </w:rPr>
+        <w:drawing>
+          <wp:inline distT="0" distB="0" distL="0" distR="0" wp14:anchorId="138FC3C8" wp14:editId="0D567AE5">
+            <wp:extent cx="5819775" cy="3609975"/>
+            <wp:effectExtent l="0" t="0" r="9525" b="9525"/>
+            <wp:docPr id="8" name="Picture 8"/>
+            <wp:cNvGraphicFramePr>
+              <a:graphicFrameLocks xmlns:a="http://schemas.openxmlformats.org/drawingml/2006/main" noChangeAspect="1"/>
+            </wp:cNvGraphicFramePr>
+            <a:graphic xmlns:a="http://schemas.openxmlformats.org/drawingml/2006/main">
+              <a:graphicData uri="http://schemas.openxmlformats.org/drawingml/2006/picture">
+                <pic:pic xmlns:pic="http://schemas.openxmlformats.org/drawingml/2006/picture">
+                  <pic:nvPicPr>
+                    <pic:cNvPr id="1" name=""/>
+                    <pic:cNvPicPr/>
+                  </pic:nvPicPr>
+                  <pic:blipFill>
+                    <a:blip r:embed="rId16"/>
+                    <a:stretch>
+                      <a:fillRect/>
+                    </a:stretch>
+                  </pic:blipFill>
+                  <pic:spPr>
+                    <a:xfrm>
+                      <a:off x="0" y="0"/>
+                      <a:ext cx="5819775" cy="3609975"/>
+                    </a:xfrm>
+                    <a:prstGeom prst="rect">
+                      <a:avLst/>
+                    </a:prstGeom>
+                  </pic:spPr>
+                </pic:pic>
+              </a:graphicData>
+            </a:graphic>
+          </wp:inline>
+        </w:drawing>
+      </w:r>
+    </w:p>
     <w:p/>
     <w:sectPr>
-      <w:footerReference w:type="default" r:id="rId11"/>
+      <w:footerReference w:type="default" r:id="rId17"/>
       <w:pgSz w:w="12240" w:h="15840"/>
       <w:pgMar w:top="1440" w:right="1440" w:bottom="630" w:left="1440" w:header="720" w:footer="720" w:gutter="0"/>
       <w:cols w:space="720"/>
@@ -4454,25 +4763,6 @@
 </file>
 
 <file path=customXml/item1.xml><?xml version="1.0" encoding="utf-8"?>
-<b:Sources xmlns:b="http://schemas.openxmlformats.org/officeDocument/2006/bibliography" xmlns="http://schemas.openxmlformats.org/officeDocument/2006/bibliography" SelectedStyle="\APA.XSL" StyleName="APA"/>
-</file>
-
-<file path=customXml/item2.xml><?xml version="1.0" encoding="utf-8"?>
-<p:properties xmlns:p="http://schemas.microsoft.com/office/2006/metadata/properties" xmlns:xsi="http://www.w3.org/2001/XMLSchema-instance" xmlns:pc="http://schemas.microsoft.com/office/infopath/2007/PartnerControls">
-  <documentManagement/>
-</p:properties>
-</file>
-
-<file path=customXml/item3.xml><?xml version="1.0" encoding="utf-8"?>
-<?mso-contentType ?>
-<FormTemplates xmlns="http://schemas.microsoft.com/sharepoint/v3/contenttype/forms">
-  <Display>DocumentLibraryForm</Display>
-  <Edit>DocumentLibraryForm</Edit>
-  <New>DocumentLibraryForm</New>
-</FormTemplates>
-</file>
-
-<file path=customXml/item4.xml><?xml version="1.0" encoding="utf-8"?>
 <ct:contentTypeSchema xmlns:ct="http://schemas.microsoft.com/office/2006/metadata/contentType" xmlns:ma="http://schemas.microsoft.com/office/2006/metadata/properties/metaAttributes" ct:_="" ma:_="" ma:contentTypeName="Document" ma:contentTypeID="0x0101008A79C7A556E8BE4B98C2AB7ED8CA5E32" ma:contentTypeVersion="9" ma:contentTypeDescription="Create a new document." ma:contentTypeScope="" ma:versionID="7ed461dfe452b1b45e6ea959870ee389">
   <xsd:schema xmlns:xsd="http://www.w3.org/2001/XMLSchema" xmlns:xs="http://www.w3.org/2001/XMLSchema" xmlns:p="http://schemas.microsoft.com/office/2006/metadata/properties" xmlns:ns2="0b455ec8-03d2-4e15-bae3-5131de163823" targetNamespace="http://schemas.microsoft.com/office/2006/metadata/properties" ma:root="true" ma:fieldsID="bb60830d5fb0a0f2aee19faee2fffe09" ns2:_="">
     <xsd:import namespace="0b455ec8-03d2-4e15-bae3-5131de163823"/>
@@ -4650,32 +4940,26 @@
 </ct:contentTypeSchema>
 </file>
 
-<file path=customXml/itemProps1.xml><?xml version="1.0" encoding="utf-8"?>
-<ds:datastoreItem xmlns:ds="http://schemas.openxmlformats.org/officeDocument/2006/customXml" ds:itemID="{14BF1E5A-586A-6944-B65D-A12C6907D26B}">
-  <ds:schemaRefs>
-    <ds:schemaRef ds:uri="http://schemas.openxmlformats.org/officeDocument/2006/bibliography"/>
-  </ds:schemaRefs>
-</ds:datastoreItem>
+<file path=customXml/item2.xml><?xml version="1.0" encoding="utf-8"?>
+<?mso-contentType ?>
+<FormTemplates xmlns="http://schemas.microsoft.com/sharepoint/v3/contenttype/forms">
+  <Display>DocumentLibraryForm</Display>
+  <Edit>DocumentLibraryForm</Edit>
+  <New>DocumentLibraryForm</New>
+</FormTemplates>
 </file>
 
-<file path=customXml/itemProps2.xml><?xml version="1.0" encoding="utf-8"?>
-<ds:datastoreItem xmlns:ds="http://schemas.openxmlformats.org/officeDocument/2006/customXml" ds:itemID="{4030C19F-613D-4AB5-9020-2B2404B49038}">
-  <ds:schemaRefs>
-    <ds:schemaRef ds:uri="http://schemas.microsoft.com/office/2006/metadata/properties"/>
-    <ds:schemaRef ds:uri="http://schemas.microsoft.com/office/infopath/2007/PartnerControls"/>
-  </ds:schemaRefs>
-</ds:datastoreItem>
+<file path=customXml/item3.xml><?xml version="1.0" encoding="utf-8"?>
+<p:properties xmlns:p="http://schemas.microsoft.com/office/2006/metadata/properties" xmlns:xsi="http://www.w3.org/2001/XMLSchema-instance" xmlns:pc="http://schemas.microsoft.com/office/infopath/2007/PartnerControls">
+  <documentManagement/>
+</p:properties>
 </file>
 
-<file path=customXml/itemProps3.xml><?xml version="1.0" encoding="utf-8"?>
-<ds:datastoreItem xmlns:ds="http://schemas.openxmlformats.org/officeDocument/2006/customXml" ds:itemID="{9167BA26-775B-49E3-9C8F-CFECFE792416}">
-  <ds:schemaRefs>
-    <ds:schemaRef ds:uri="http://schemas.microsoft.com/sharepoint/v3/contenttype/forms"/>
-  </ds:schemaRefs>
-</ds:datastoreItem>
+<file path=customXml/item4.xml><?xml version="1.0" encoding="utf-8"?>
+<b:Sources xmlns:b="http://schemas.openxmlformats.org/officeDocument/2006/bibliography" xmlns="http://schemas.openxmlformats.org/officeDocument/2006/bibliography" SelectedStyle="\APA.XSL" StyleName="APA"/>
 </file>
 
-<file path=customXml/itemProps4.xml><?xml version="1.0" encoding="utf-8"?>
+<file path=customXml/itemProps1.xml><?xml version="1.0" encoding="utf-8"?>
 <ds:datastoreItem xmlns:ds="http://schemas.openxmlformats.org/officeDocument/2006/customXml" ds:itemID="{D84291C1-2319-408A-A722-531C8EEA5A8D}">
   <ds:schemaRefs>
     <ds:schemaRef ds:uri="http://schemas.microsoft.com/office/2006/metadata/contentType"/>
@@ -4691,4 +4975,29 @@
     <ds:schemaRef ds:uri="http://schemas.microsoft.com/internal/obd"/>
   </ds:schemaRefs>
 </ds:datastoreItem>
+</file>
+
+<file path=customXml/itemProps2.xml><?xml version="1.0" encoding="utf-8"?>
+<ds:datastoreItem xmlns:ds="http://schemas.openxmlformats.org/officeDocument/2006/customXml" ds:itemID="{9167BA26-775B-49E3-9C8F-CFECFE792416}">
+  <ds:schemaRefs>
+    <ds:schemaRef ds:uri="http://schemas.microsoft.com/sharepoint/v3/contenttype/forms"/>
+  </ds:schemaRefs>
+</ds:datastoreItem>
+</file>
+
+<file path=customXml/itemProps3.xml><?xml version="1.0" encoding="utf-8"?>
+<ds:datastoreItem xmlns:ds="http://schemas.openxmlformats.org/officeDocument/2006/customXml" ds:itemID="{4030C19F-613D-4AB5-9020-2B2404B49038}">
+  <ds:schemaRefs>
+    <ds:schemaRef ds:uri="http://schemas.microsoft.com/office/2006/metadata/properties"/>
+    <ds:schemaRef ds:uri="http://schemas.microsoft.com/office/infopath/2007/PartnerControls"/>
+  </ds:schemaRefs>
+</ds:datastoreItem>
+</file>
+
+<file path=customXml/itemProps4.xml><?xml version="1.0" encoding="utf-8"?>
+<ds:datastoreItem xmlns:ds="http://schemas.openxmlformats.org/officeDocument/2006/customXml" ds:itemID="{14BF1E5A-586A-6944-B65D-A12C6907D26B}">
+  <ds:schemaRefs>
+    <ds:schemaRef ds:uri="http://schemas.openxmlformats.org/officeDocument/2006/bibliography"/>
+  </ds:schemaRefs>
+</ds:datastoreItem>
 </file>
</xml_diff>